<commit_message>
Rough Draft of final report
The file is “* Rought Draft Report”. It still needs some editing, but
it’s coming together.
</commit_message>
<xml_diff>
--- a/Group Report CR2.docx
+++ b/Group Report CR2.docx
@@ -418,8 +418,15 @@
       <w:r>
         <w:t xml:space="preserve">was a more than versatile enough language to write a robust program to handle the simulation. </w:t>
       </w:r>
-      <w:bookmarkStart w:id="0" w:name="_GoBack"/>
-      <w:bookmarkEnd w:id="0"/>
+      <w:r>
+        <w:t xml:space="preserve">In addition, </w:t>
+      </w:r>
+      <w:r>
+        <w:t xml:space="preserve">we found that the language was flexible enough to </w:t>
+      </w:r>
+      <w:r>
+        <w:t xml:space="preserve">work across three different operating systems. </w:t>
+      </w:r>
     </w:p>
     <w:p>
       <w:pPr>
@@ -490,6 +497,9 @@
       <w:r>
         <w:t xml:space="preserve">We agreed to use a GitHub repository for our project, which is where we stored our work. Colum set up the GitHub repository and added Sarah and Xiao on as collaborators to the project. </w:t>
       </w:r>
+      <w:r>
+        <w:t xml:space="preserve">We found that GitHub was an easy platform to access and more than adequately served our purposes.  </w:t>
+      </w:r>
     </w:p>
     <w:p>
       <w:pPr>
@@ -557,7 +567,12 @@
         <w:t xml:space="preserve"> class that were mostly due to confusion involving the n</w:t>
       </w:r>
       <w:r>
-        <w:t xml:space="preserve">otation. Colum initially wrote the GridMap class and named the fields for the columns and rows as ny and nx to conform to the notation in the assignment of </w:t>
+        <w:t>otation. Colum initially wrote the GridMap class and named the fields for the columns and ro</w:t>
+      </w:r>
+      <w:bookmarkStart w:id="0" w:name="_GoBack"/>
+      <w:bookmarkEnd w:id="0"/>
+      <w:r>
+        <w:t xml:space="preserve">ws as ny and nx to conform to the notation in the assignment of </w:t>
       </w:r>
       <m:oMath>
         <m:sSub>
@@ -619,7 +634,28 @@
         </m:sSub>
       </m:oMath>
       <w:r>
-        <w:t xml:space="preserve">. The names of these fields are not very intuitive Xiao confused the two when she expanded upon the code in one of the constructors; Colum later identified this bug and corrected the situation by introducing new field names.  </w:t>
+        <w:t>. The names of these fields are not very intuitive Xiao confused the two when she expanded upon the code in one of the constructors; Colum later identified this bug</w:t>
+      </w:r>
+      <w:r>
+        <w:t xml:space="preserve"> using an IDE debugger</w:t>
+      </w:r>
+      <w:r>
+        <w:t xml:space="preserve"> and corrected the situation b</w:t>
+      </w:r>
+      <w:r>
+        <w:t xml:space="preserve">y introducing new field names. </w:t>
+      </w:r>
+    </w:p>
+    <w:p>
+      <w:pPr>
+        <w:spacing w:line="480" w:lineRule="auto"/>
+        <w:ind w:firstLine="720"/>
+      </w:pPr>
+      <w:r>
+        <w:t xml:space="preserve">We also thought it was interesting that we were able to identify the same bugs </w:t>
+      </w:r>
+      <w:r>
+        <w:t xml:space="preserve">while using different IDEs. </w:t>
       </w:r>
     </w:p>
     <w:p>
@@ -3124,7 +3160,7 @@
 </file>
 
 <file path=customXml/itemProps1.xml><?xml version="1.0" encoding="utf-8"?>
-<ds:datastoreItem xmlns:ds="http://schemas.openxmlformats.org/officeDocument/2006/customXml" ds:itemID="{F8748005-3109-5E42-B840-26398CF857DE}">
+<ds:datastoreItem xmlns:ds="http://schemas.openxmlformats.org/officeDocument/2006/customXml" ds:itemID="{C859E7D0-B048-8A4A-B868-9B6CB47D37AE}">
   <ds:schemaRefs>
     <ds:schemaRef ds:uri="http://schemas.openxmlformats.org/officeDocument/2006/bibliography"/>
   </ds:schemaRefs>

</xml_diff>